<commit_message>
mobilna 24.01-02, konsola 24.06-01
</commit_message>
<xml_diff>
--- a/INF.04-24.01/INF.04-02-24.01-SG/dokumentacja/egzamin.docx
+++ b/INF.04-24.01/INF.04-02-24.01-SG/dokumentacja/egzamin.docx
@@ -1,10 +1,26 @@
 
 <file path=word/document.xml><?xml version="1.0" encoding="utf-8"?>
-<w:document xmlns:wpc="http://schemas.microsoft.com/office/word/2010/wordprocessingCanvas" xmlns:cx="http://schemas.microsoft.com/office/drawing/2014/chartex" xmlns:cx1="http://schemas.microsoft.com/office/drawing/2015/9/8/chartex" xmlns:cx2="http://schemas.microsoft.com/office/drawing/2015/10/21/chartex" xmlns:cx3="http://schemas.microsoft.com/office/drawing/2016/5/9/chartex" xmlns:cx4="http://schemas.microsoft.com/office/drawing/2016/5/10/chartex" xmlns:cx5="http://schemas.microsoft.com/office/drawing/2016/5/11/chartex" xmlns:cx6="http://schemas.microsoft.com/office/drawing/2016/5/12/chartex" xmlns:cx7="http://schemas.microsoft.com/office/drawing/2016/5/13/chartex" xmlns:cx8="http://schemas.microsoft.com/office/drawing/2016/5/14/chartex" xmlns:mc="http://schemas.openxmlformats.org/markup-compatibility/2006" xmlns:aink="http://schemas.microsoft.com/office/drawing/2016/ink" xmlns:am3d="http://schemas.microsoft.com/office/drawing/2017/model3d" xmlns:o="urn:schemas-microsoft-com:office:office" xmlns:oel="http://schemas.microsoft.com/office/2019/extlst" xmlns:r="http://schemas.openxmlformats.org/officeDocument/2006/relationships" xmlns:m="http://schemas.openxmlformats.org/officeDocument/2006/math" xmlns:v="urn:schemas-microsoft-com:vml" xmlns:wp14="http://schemas.microsoft.com/office/word/2010/wordprocessingDrawing" xmlns:wp="http://schemas.openxmlformats.org/drawingml/2006/wordprocessingDrawing" xmlns:w10="urn:schemas-microsoft-com:office:word" xmlns:w="http://schemas.openxmlformats.org/wordprocessingml/2006/main" xmlns:w14="http://schemas.microsoft.com/office/word/2010/wordml" xmlns:w15="http://schemas.microsoft.com/office/word/2012/wordml" xmlns:w16cex="http://schemas.microsoft.com/office/word/2018/wordml/cex" xmlns:w16cid="http://schemas.microsoft.com/office/word/2016/wordml/cid" xmlns:w16="http://schemas.microsoft.com/office/word/2018/wordml" xmlns:w16du="http://schemas.microsoft.com/office/word/2023/wordml/word16du" xmlns:w16sdtdh="http://schemas.microsoft.com/office/word/2020/wordml/sdtdatahash" xmlns:w16se="http://schemas.microsoft.com/office/word/2015/wordml/symex" xmlns:wpg="http://schemas.microsoft.com/office/word/2010/wordprocessingGroup" xmlns:wpi="http://schemas.microsoft.com/office/word/2010/wordprocessingInk" xmlns:wne="http://schemas.microsoft.com/office/word/2006/wordml" xmlns:wps="http://schemas.microsoft.com/office/word/2010/wordprocessingShape" mc:Ignorable="w14 w15 w16se w16cid w16 w16cex w16sdtdh w16du wp14">
+<w:document xmlns:wpc="http://schemas.microsoft.com/office/word/2010/wordprocessingCanvas" xmlns:cx="http://schemas.microsoft.com/office/drawing/2014/chartex" xmlns:cx1="http://schemas.microsoft.com/office/drawing/2015/9/8/chartex" xmlns:cx2="http://schemas.microsoft.com/office/drawing/2015/10/21/chartex" xmlns:cx3="http://schemas.microsoft.com/office/drawing/2016/5/9/chartex" xmlns:cx4="http://schemas.microsoft.com/office/drawing/2016/5/10/chartex" xmlns:cx5="http://schemas.microsoft.com/office/drawing/2016/5/11/chartex" xmlns:cx6="http://schemas.microsoft.com/office/drawing/2016/5/12/chartex" xmlns:cx7="http://schemas.microsoft.com/office/drawing/2016/5/13/chartex" xmlns:cx8="http://schemas.microsoft.com/office/drawing/2016/5/14/chartex" xmlns:mc="http://schemas.openxmlformats.org/markup-compatibility/2006" xmlns:aink="http://schemas.microsoft.com/office/drawing/2016/ink" xmlns:am3d="http://schemas.microsoft.com/office/drawing/2017/model3d" xmlns:o="urn:schemas-microsoft-com:office:office" xmlns:oel="http://schemas.microsoft.com/office/2019/extlst" xmlns:r="http://schemas.openxmlformats.org/officeDocument/2006/relationships" xmlns:m="http://schemas.openxmlformats.org/officeDocument/2006/math" xmlns:v="urn:schemas-microsoft-com:vml" xmlns:wp14="http://schemas.microsoft.com/office/word/2010/wordprocessingDrawing" xmlns:wp="http://schemas.openxmlformats.org/drawingml/2006/wordprocessingDrawing" xmlns:w10="urn:schemas-microsoft-com:office:word" xmlns:w="http://schemas.openxmlformats.org/wordprocessingml/2006/main" xmlns:w14="http://schemas.microsoft.com/office/word/2010/wordml" xmlns:w15="http://schemas.microsoft.com/office/word/2012/wordml" xmlns:w16cex="http://schemas.microsoft.com/office/word/2018/wordml/cex" xmlns:w16cid="http://schemas.microsoft.com/office/word/2016/wordml/cid" xmlns:w16="http://schemas.microsoft.com/office/word/2018/wordml" xmlns:w16du="http://schemas.microsoft.com/office/word/2023/wordml/word16du" xmlns:w16sdtdh="http://schemas.microsoft.com/office/word/2020/wordml/sdtdatahash" xmlns:w16sdtfl="http://schemas.microsoft.com/office/word/2024/wordml/sdtformatlock" xmlns:w16se="http://schemas.microsoft.com/office/word/2015/wordml/symex" xmlns:wpg="http://schemas.microsoft.com/office/word/2010/wordprocessingGroup" xmlns:wpi="http://schemas.microsoft.com/office/word/2010/wordprocessingInk" xmlns:wne="http://schemas.microsoft.com/office/word/2006/wordml" xmlns:wps="http://schemas.microsoft.com/office/word/2010/wordprocessingShape" mc:Ignorable="w14 w15 w16se w16cid w16 w16cex w16sdtdh w16sdtfl w16du wp14">
   <w:body>
     <w:p>
       <w:r>
-        <w:t>System operacyjny: Windows 11 Pro</w:t>
+        <w:t xml:space="preserve">System operacyjny: Windows 11 Pro, </w:t>
+      </w:r>
+      <w:proofErr w:type="spellStart"/>
+      <w:r>
+        <w:t>macOS</w:t>
+      </w:r>
+      <w:proofErr w:type="spellEnd"/>
+      <w:r>
+        <w:t xml:space="preserve"> </w:t>
+      </w:r>
+      <w:proofErr w:type="spellStart"/>
+      <w:r>
+        <w:t>Sequoia</w:t>
+      </w:r>
+      <w:proofErr w:type="spellEnd"/>
+      <w:r>
+        <w:t xml:space="preserve"> 15.4.1</w:t>
       </w:r>
     </w:p>
     <w:p>
@@ -17,7 +33,23 @@
       </w:r>
       <w:proofErr w:type="spellEnd"/>
       <w:r>
-        <w:t xml:space="preserve"> Professional 2023.3</w:t>
+        <w:t xml:space="preserve"> Professional 2023.3, Android Studio </w:t>
+      </w:r>
+      <w:proofErr w:type="spellStart"/>
+      <w:r>
+        <w:t>Meerkat</w:t>
+      </w:r>
+      <w:proofErr w:type="spellEnd"/>
+      <w:r>
+        <w:t xml:space="preserve"> | 2024.3.1 </w:t>
+      </w:r>
+      <w:proofErr w:type="spellStart"/>
+      <w:r>
+        <w:t>Patch</w:t>
+      </w:r>
+      <w:proofErr w:type="spellEnd"/>
+      <w:r>
+        <w:t xml:space="preserve"> 1</w:t>
       </w:r>
     </w:p>
     <w:p>
@@ -30,22 +62,14 @@
       </w:r>
       <w:proofErr w:type="spellEnd"/>
       <w:r>
-        <w:t xml:space="preserve"> 3.12</w:t>
+        <w:t xml:space="preserve"> 3.12, Java</w:t>
       </w:r>
     </w:p>
     <w:p>
       <w:r>
-        <w:t xml:space="preserve">Emulator aplikacji mobilnej: </w:t>
-      </w:r>
-      <w:r>
-        <w:rPr>
-          <w:i/>
-          <w:iCs/>
-        </w:rPr>
-        <w:t>jeszcze nie gotowe</w:t>
+        <w:t>Emulator aplikacji mobilnej: Medium Phone API 36</w:t>
       </w:r>
     </w:p>
-    <w:p/>
     <w:sectPr>
       <w:pgSz w:w="11906" w:h="16838"/>
       <w:pgMar w:top="1417" w:right="1417" w:bottom="1417" w:left="1417" w:header="708" w:footer="708" w:gutter="0"/>
@@ -57,7 +81,7 @@
 </file>
 
 <file path=word/styles.xml><?xml version="1.0" encoding="utf-8"?>
-<w:styles xmlns:mc="http://schemas.openxmlformats.org/markup-compatibility/2006" xmlns:r="http://schemas.openxmlformats.org/officeDocument/2006/relationships" xmlns:w="http://schemas.openxmlformats.org/wordprocessingml/2006/main" xmlns:w14="http://schemas.microsoft.com/office/word/2010/wordml" xmlns:w15="http://schemas.microsoft.com/office/word/2012/wordml" xmlns:w16cex="http://schemas.microsoft.com/office/word/2018/wordml/cex" xmlns:w16cid="http://schemas.microsoft.com/office/word/2016/wordml/cid" xmlns:w16="http://schemas.microsoft.com/office/word/2018/wordml" xmlns:w16du="http://schemas.microsoft.com/office/word/2023/wordml/word16du" xmlns:w16sdtdh="http://schemas.microsoft.com/office/word/2020/wordml/sdtdatahash" xmlns:w16se="http://schemas.microsoft.com/office/word/2015/wordml/symex" mc:Ignorable="w14 w15 w16se w16cid w16 w16cex w16sdtdh w16du">
+<w:styles xmlns:mc="http://schemas.openxmlformats.org/markup-compatibility/2006" xmlns:r="http://schemas.openxmlformats.org/officeDocument/2006/relationships" xmlns:w="http://schemas.openxmlformats.org/wordprocessingml/2006/main" xmlns:w14="http://schemas.microsoft.com/office/word/2010/wordml" xmlns:w15="http://schemas.microsoft.com/office/word/2012/wordml" xmlns:w16cex="http://schemas.microsoft.com/office/word/2018/wordml/cex" xmlns:w16cid="http://schemas.microsoft.com/office/word/2016/wordml/cid" xmlns:w16="http://schemas.microsoft.com/office/word/2018/wordml" xmlns:w16du="http://schemas.microsoft.com/office/word/2023/wordml/word16du" xmlns:w16sdtdh="http://schemas.microsoft.com/office/word/2020/wordml/sdtdatahash" xmlns:w16sdtfl="http://schemas.microsoft.com/office/word/2024/wordml/sdtformatlock" xmlns:w16se="http://schemas.microsoft.com/office/word/2015/wordml/symex" mc:Ignorable="w14 w15 w16se w16cid w16 w16cex w16sdtdh w16sdtfl w16du">
   <w:docDefaults>
     <w:rPrDefault>
       <w:rPr>

</xml_diff>